<commit_message>
add new words of 'The Tale of The Red Dog'
</commit_message>
<xml_diff>
--- a/Online Course/Vocabulary of Online Course.docx
+++ b/Online Course/Vocabulary of Online Course.docx
@@ -245,80 +245,22 @@
       </w:r>
       <w:r>
         <w:rPr>
-          <w:rFonts w:ascii="Times New Roman" w:hAnsi="Times New Roman" w:cs="Times New Roman"/>
-          <w:sz w:val="24"/>
-          <w:szCs w:val="24"/>
-        </w:rPr>
-        <w:br/>
-      </w:r>
-      <w:r>
-        <w:rPr>
-          <w:rFonts w:ascii="Times New Roman" w:hAnsi="Times New Roman" w:cs="Times New Roman" w:hint="eastAsia"/>
-          <w:sz w:val="24"/>
-          <w:szCs w:val="24"/>
-        </w:rPr>
-        <w:t>[vt.] a dog moves its tail from side to side</w:t>
-      </w:r>
-    </w:p>
-    <w:p>
-      <w:pPr>
-        <w:rPr>
-          <w:rFonts w:ascii="Times New Roman" w:hAnsi="Times New Roman" w:cs="Times New Roman"/>
-          <w:sz w:val="24"/>
-          <w:szCs w:val="24"/>
-        </w:rPr>
-      </w:pPr>
-      <w:r>
-        <w:rPr>
           <w:rFonts w:ascii="Times New Roman" w:hAnsi="Times New Roman" w:cs="Times New Roman" w:hint="eastAsia"/>
           <w:b/>
           <w:bCs/>
           <w:sz w:val="24"/>
           <w:szCs w:val="24"/>
         </w:rPr>
-        <w:t>sniff</w:t>
-      </w:r>
-      <w:r>
-        <w:rPr>
-          <w:rFonts w:ascii="Times New Roman" w:hAnsi="Times New Roman" w:cs="Times New Roman"/>
-          <w:sz w:val="24"/>
-          <w:szCs w:val="24"/>
-        </w:rPr>
-        <w:br/>
-      </w:r>
-      <w:r>
-        <w:rPr>
-          <w:rFonts w:ascii="Times New Roman" w:hAnsi="Times New Roman" w:cs="Times New Roman" w:hint="eastAsia"/>
-          <w:sz w:val="24"/>
-          <w:szCs w:val="24"/>
-        </w:rPr>
-        <w:t>[vt. vi.] to breathe air in through the nose in order to discover or enjoy the smell of sth</w:t>
-      </w:r>
-      <w:r>
-        <w:rPr>
-          <w:rFonts w:ascii="Times New Roman" w:hAnsi="Times New Roman" w:cs="Times New Roman"/>
-          <w:sz w:val="24"/>
-          <w:szCs w:val="24"/>
-        </w:rPr>
-        <w:br/>
-      </w:r>
-      <w:r>
-        <w:rPr>
-          <w:rFonts w:ascii="Times New Roman" w:hAnsi="Times New Roman" w:cs="Times New Roman" w:hint="eastAsia"/>
-          <w:sz w:val="24"/>
-          <w:szCs w:val="24"/>
-        </w:rPr>
-        <w:t>The dog sniffs the surroundings.</w:t>
-      </w:r>
-    </w:p>
-    <w:p>
-      <w:pPr>
-        <w:rPr>
-          <w:rFonts w:ascii="Times New Roman" w:hAnsi="Times New Roman" w:cs="Times New Roman" w:hint="eastAsia"/>
-          <w:sz w:val="24"/>
-          <w:szCs w:val="24"/>
-        </w:rPr>
-      </w:pPr>
+        <w:t xml:space="preserve"> /</w:t>
+      </w:r>
+      <w:r>
+        <w:rPr>
+          <w:rFonts w:ascii="GWIPA" w:hAnsi="GWIPA" w:cs="Times New Roman" w:hint="eastAsia"/>
+          <w:sz w:val="24"/>
+          <w:szCs w:val="24"/>
+        </w:rPr>
+        <w:t>wQg</w:t>
+      </w:r>
       <w:r>
         <w:rPr>
           <w:rFonts w:ascii="Times New Roman" w:hAnsi="Times New Roman" w:cs="Times New Roman" w:hint="eastAsia"/>
@@ -327,6 +269,100 @@
           <w:sz w:val="24"/>
           <w:szCs w:val="24"/>
         </w:rPr>
+        <w:t>/</w:t>
+      </w:r>
+      <w:r>
+        <w:rPr>
+          <w:rFonts w:ascii="Times New Roman" w:hAnsi="Times New Roman" w:cs="Times New Roman"/>
+          <w:sz w:val="24"/>
+          <w:szCs w:val="24"/>
+        </w:rPr>
+        <w:br/>
+      </w:r>
+      <w:r>
+        <w:rPr>
+          <w:rFonts w:ascii="Times New Roman" w:hAnsi="Times New Roman" w:cs="Times New Roman" w:hint="eastAsia"/>
+          <w:sz w:val="24"/>
+          <w:szCs w:val="24"/>
+        </w:rPr>
+        <w:t>[vt.] a dog moves its tail from side to side</w:t>
+      </w:r>
+    </w:p>
+    <w:p>
+      <w:pPr>
+        <w:rPr>
+          <w:rFonts w:ascii="GWIPA" w:hAnsi="GWIPA" w:cs="Times New Roman"/>
+          <w:sz w:val="24"/>
+          <w:szCs w:val="24"/>
+        </w:rPr>
+      </w:pPr>
+      <w:r>
+        <w:rPr>
+          <w:rFonts w:ascii="Times New Roman" w:hAnsi="Times New Roman" w:cs="Times New Roman" w:hint="eastAsia"/>
+          <w:b/>
+          <w:bCs/>
+          <w:sz w:val="24"/>
+          <w:szCs w:val="24"/>
+        </w:rPr>
+        <w:t>sniff</w:t>
+      </w:r>
+      <w:r>
+        <w:rPr>
+          <w:rFonts w:ascii="Times New Roman" w:hAnsi="Times New Roman" w:cs="Times New Roman"/>
+          <w:sz w:val="24"/>
+          <w:szCs w:val="24"/>
+        </w:rPr>
+        <w:br/>
+      </w:r>
+      <w:r>
+        <w:rPr>
+          <w:rFonts w:ascii="Times New Roman" w:hAnsi="Times New Roman" w:cs="Times New Roman" w:hint="eastAsia"/>
+          <w:sz w:val="24"/>
+          <w:szCs w:val="24"/>
+        </w:rPr>
+        <w:t>[vt. vi.] to breathe air in through the nose in order to discover or enjoy the smell of sth</w:t>
+      </w:r>
+      <w:r>
+        <w:rPr>
+          <w:rFonts w:ascii="Times New Roman" w:hAnsi="Times New Roman" w:cs="Times New Roman"/>
+          <w:sz w:val="24"/>
+          <w:szCs w:val="24"/>
+        </w:rPr>
+        <w:br/>
+      </w:r>
+      <w:r>
+        <w:rPr>
+          <w:rFonts w:ascii="Times New Roman" w:hAnsi="Times New Roman" w:cs="Times New Roman" w:hint="eastAsia"/>
+          <w:sz w:val="24"/>
+          <w:szCs w:val="24"/>
+        </w:rPr>
+        <w:t>The dog sniffs the surroundings.</w:t>
+      </w:r>
+      <w:r>
+        <w:rPr>
+          <w:rFonts w:ascii="Times New Roman" w:hAnsi="Times New Roman" w:cs="Times New Roman" w:hint="eastAsia"/>
+          <w:sz w:val="24"/>
+          <w:szCs w:val="24"/>
+        </w:rPr>
+        <w:t xml:space="preserve"> </w:t>
+      </w:r>
+    </w:p>
+    <w:p>
+      <w:pPr>
+        <w:rPr>
+          <w:rFonts w:ascii="Times New Roman" w:hAnsi="Times New Roman" w:cs="Times New Roman"/>
+          <w:sz w:val="24"/>
+          <w:szCs w:val="24"/>
+        </w:rPr>
+      </w:pPr>
+      <w:r>
+        <w:rPr>
+          <w:rFonts w:ascii="Times New Roman" w:hAnsi="Times New Roman" w:cs="Times New Roman" w:hint="eastAsia"/>
+          <w:b/>
+          <w:bCs/>
+          <w:sz w:val="24"/>
+          <w:szCs w:val="24"/>
+        </w:rPr>
         <w:t>perk up</w:t>
       </w:r>
       <w:r>
@@ -379,6 +415,463 @@
         </w:rPr>
         <w:t xml:space="preserve">His ears perked up when other animals is approaching. </w:t>
       </w:r>
+    </w:p>
+    <w:p>
+      <w:pPr>
+        <w:rPr>
+          <w:rFonts w:ascii="Times New Roman" w:hAnsi="Times New Roman" w:cs="Times New Roman"/>
+          <w:sz w:val="24"/>
+          <w:szCs w:val="24"/>
+        </w:rPr>
+      </w:pPr>
+      <w:r>
+        <w:rPr>
+          <w:rFonts w:ascii="Times New Roman" w:hAnsi="Times New Roman" w:cs="Times New Roman" w:hint="eastAsia"/>
+          <w:b/>
+          <w:bCs/>
+          <w:sz w:val="24"/>
+          <w:szCs w:val="24"/>
+        </w:rPr>
+        <w:t>trait</w:t>
+      </w:r>
+      <w:r>
+        <w:rPr>
+          <w:rFonts w:ascii="Times New Roman" w:hAnsi="Times New Roman" w:cs="Times New Roman"/>
+          <w:sz w:val="24"/>
+          <w:szCs w:val="24"/>
+        </w:rPr>
+        <w:br/>
+      </w:r>
+      <w:r>
+        <w:rPr>
+          <w:rFonts w:ascii="Times New Roman" w:hAnsi="Times New Roman" w:cs="Times New Roman" w:hint="eastAsia"/>
+          <w:sz w:val="24"/>
+          <w:szCs w:val="24"/>
+        </w:rPr>
+        <w:t>[n.] a particular quality in your personality.</w:t>
+      </w:r>
+      <w:r>
+        <w:rPr>
+          <w:rFonts w:ascii="Times New Roman" w:hAnsi="Times New Roman" w:cs="Times New Roman"/>
+          <w:sz w:val="24"/>
+          <w:szCs w:val="24"/>
+        </w:rPr>
+        <w:br/>
+      </w:r>
+      <w:r>
+        <w:rPr>
+          <w:rFonts w:ascii="Times New Roman" w:hAnsi="Times New Roman" w:cs="Times New Roman" w:hint="eastAsia"/>
+          <w:sz w:val="24"/>
+          <w:szCs w:val="24"/>
+        </w:rPr>
+        <w:t>Awareness of class is typically British trait.</w:t>
+      </w:r>
+      <w:r>
+        <w:rPr>
+          <w:rFonts w:ascii="Times New Roman" w:hAnsi="Times New Roman" w:cs="Times New Roman"/>
+          <w:sz w:val="24"/>
+          <w:szCs w:val="24"/>
+        </w:rPr>
+        <w:br/>
+      </w:r>
+      <w:r>
+        <w:rPr>
+          <w:rFonts w:ascii="Times New Roman" w:hAnsi="Times New Roman" w:cs="Times New Roman" w:hint="eastAsia"/>
+          <w:sz w:val="24"/>
+          <w:szCs w:val="24"/>
+        </w:rPr>
+        <w:t>personality trait.</w:t>
+      </w:r>
+    </w:p>
+    <w:p>
+      <w:pPr>
+        <w:rPr>
+          <w:rFonts w:ascii="Times New Roman" w:hAnsi="Times New Roman" w:cs="Times New Roman"/>
+          <w:sz w:val="24"/>
+          <w:szCs w:val="24"/>
+        </w:rPr>
+      </w:pPr>
+      <w:r>
+        <w:rPr>
+          <w:rFonts w:ascii="Times New Roman" w:hAnsi="Times New Roman" w:cs="Times New Roman" w:hint="eastAsia"/>
+          <w:b/>
+          <w:bCs/>
+          <w:sz w:val="24"/>
+          <w:szCs w:val="24"/>
+        </w:rPr>
+        <w:t>mannerism</w:t>
+      </w:r>
+      <w:r>
+        <w:rPr>
+          <w:rFonts w:ascii="Times New Roman" w:hAnsi="Times New Roman" w:cs="Times New Roman" w:hint="eastAsia"/>
+          <w:sz w:val="24"/>
+          <w:szCs w:val="24"/>
+        </w:rPr>
+        <w:t xml:space="preserve"> </w:t>
+      </w:r>
+      <w:r>
+        <w:rPr>
+          <w:rFonts w:ascii="Times New Roman" w:hAnsi="Times New Roman" w:cs="Times New Roman"/>
+          <w:sz w:val="24"/>
+          <w:szCs w:val="24"/>
+        </w:rPr>
+        <w:br/>
+      </w:r>
+      <w:r>
+        <w:rPr>
+          <w:rFonts w:ascii="Times New Roman" w:hAnsi="Times New Roman" w:cs="Times New Roman" w:hint="eastAsia"/>
+          <w:sz w:val="24"/>
+          <w:szCs w:val="24"/>
+        </w:rPr>
+        <w:t>[n. C.] a particular habit or way of speaking or behaving that sb has but is not aware of.</w:t>
+      </w:r>
+      <w:r>
+        <w:rPr>
+          <w:rFonts w:ascii="Times New Roman" w:hAnsi="Times New Roman" w:cs="Times New Roman"/>
+          <w:sz w:val="24"/>
+          <w:szCs w:val="24"/>
+        </w:rPr>
+        <w:br/>
+      </w:r>
+      <w:r>
+        <w:rPr>
+          <w:rFonts w:ascii="Times New Roman" w:hAnsi="Times New Roman" w:cs="Times New Roman" w:hint="eastAsia"/>
+          <w:sz w:val="24"/>
+          <w:szCs w:val="24"/>
+        </w:rPr>
+        <w:t xml:space="preserve">nervous mannerism </w:t>
+      </w:r>
+    </w:p>
+    <w:p>
+      <w:pPr>
+        <w:rPr>
+          <w:rFonts w:ascii="Times New Roman" w:hAnsi="Times New Roman" w:cs="Times New Roman"/>
+          <w:sz w:val="24"/>
+          <w:szCs w:val="24"/>
+        </w:rPr>
+      </w:pPr>
+      <w:r>
+        <w:rPr>
+          <w:rFonts w:ascii="Times New Roman" w:hAnsi="Times New Roman" w:cs="Times New Roman" w:hint="eastAsia"/>
+          <w:b/>
+          <w:bCs/>
+          <w:sz w:val="24"/>
+          <w:szCs w:val="24"/>
+        </w:rPr>
+        <w:t>trot</w:t>
+      </w:r>
+      <w:r>
+        <w:rPr>
+          <w:rFonts w:ascii="Times New Roman" w:hAnsi="Times New Roman" w:cs="Times New Roman"/>
+          <w:sz w:val="24"/>
+          <w:szCs w:val="24"/>
+        </w:rPr>
+        <w:br/>
+      </w:r>
+      <w:r>
+        <w:rPr>
+          <w:rFonts w:ascii="Times New Roman" w:hAnsi="Times New Roman" w:cs="Times New Roman" w:hint="eastAsia"/>
+          <w:sz w:val="24"/>
+          <w:szCs w:val="24"/>
+        </w:rPr>
+        <w:t xml:space="preserve">[vi. vt.] </w:t>
+      </w:r>
+      <w:r>
+        <w:rPr>
+          <w:rFonts w:ascii="Times New Roman" w:hAnsi="Times New Roman" w:cs="Times New Roman" w:hint="eastAsia"/>
+          <w:sz w:val="24"/>
+          <w:szCs w:val="24"/>
+        </w:rPr>
+        <w:t xml:space="preserve">(of a person or an animal) to run or walk fast, taking short steps. </w:t>
+      </w:r>
+      <w:r>
+        <w:rPr>
+          <w:rFonts w:ascii="Times New Roman" w:hAnsi="Times New Roman" w:cs="Times New Roman"/>
+          <w:sz w:val="24"/>
+          <w:szCs w:val="24"/>
+        </w:rPr>
+        <w:br/>
+      </w:r>
+      <w:r>
+        <w:rPr>
+          <w:rFonts w:ascii="Times New Roman" w:hAnsi="Times New Roman" w:cs="Times New Roman" w:hint="eastAsia"/>
+          <w:sz w:val="24"/>
+          <w:szCs w:val="24"/>
+        </w:rPr>
+        <w:t>The dog trotted into the schoolyard.</w:t>
+      </w:r>
+    </w:p>
+    <w:p>
+      <w:pPr>
+        <w:rPr>
+          <w:rFonts w:ascii="Times New Roman" w:hAnsi="Times New Roman" w:cs="Times New Roman"/>
+          <w:sz w:val="24"/>
+          <w:szCs w:val="24"/>
+        </w:rPr>
+      </w:pPr>
+      <w:r>
+        <w:rPr>
+          <w:rFonts w:ascii="Times New Roman" w:hAnsi="Times New Roman" w:cs="Times New Roman" w:hint="eastAsia"/>
+          <w:b/>
+          <w:bCs/>
+          <w:sz w:val="24"/>
+          <w:szCs w:val="24"/>
+        </w:rPr>
+        <w:t>tilt</w:t>
+      </w:r>
+      <w:r>
+        <w:rPr>
+          <w:rFonts w:ascii="Times New Roman" w:hAnsi="Times New Roman" w:cs="Times New Roman"/>
+          <w:sz w:val="24"/>
+          <w:szCs w:val="24"/>
+        </w:rPr>
+        <w:br/>
+      </w:r>
+      <w:r>
+        <w:rPr>
+          <w:rFonts w:ascii="Times New Roman" w:hAnsi="Times New Roman" w:cs="Times New Roman" w:hint="eastAsia"/>
+          <w:sz w:val="24"/>
+          <w:szCs w:val="24"/>
+        </w:rPr>
+        <w:t>[vi. vt.] to move or make something move into a position with one side or end higher or lower than the other.</w:t>
+      </w:r>
+      <w:r>
+        <w:rPr>
+          <w:rFonts w:ascii="Times New Roman" w:hAnsi="Times New Roman" w:cs="Times New Roman"/>
+          <w:sz w:val="24"/>
+          <w:szCs w:val="24"/>
+        </w:rPr>
+        <w:br/>
+      </w:r>
+      <w:r>
+        <w:rPr>
+          <w:rFonts w:ascii="Times New Roman" w:hAnsi="Times New Roman" w:cs="Times New Roman" w:hint="eastAsia"/>
+          <w:sz w:val="24"/>
+          <w:szCs w:val="24"/>
+        </w:rPr>
+        <w:t>Suddenly the boat tilted to one side. (</w:t>
+      </w:r>
+      <w:r>
+        <w:rPr>
+          <w:rFonts w:ascii="Times New Roman" w:hAnsi="Times New Roman" w:cs="Times New Roman" w:hint="eastAsia"/>
+          <w:i/>
+          <w:iCs/>
+          <w:sz w:val="24"/>
+          <w:szCs w:val="24"/>
+        </w:rPr>
+        <w:t>intransitive verb</w:t>
+      </w:r>
+      <w:r>
+        <w:rPr>
+          <w:rFonts w:ascii="Times New Roman" w:hAnsi="Times New Roman" w:cs="Times New Roman" w:hint="eastAsia"/>
+          <w:sz w:val="24"/>
+          <w:szCs w:val="24"/>
+        </w:rPr>
+        <w:t>)</w:t>
+      </w:r>
+      <w:r>
+        <w:rPr>
+          <w:rFonts w:ascii="Times New Roman" w:hAnsi="Times New Roman" w:cs="Times New Roman"/>
+          <w:sz w:val="24"/>
+          <w:szCs w:val="24"/>
+        </w:rPr>
+        <w:br/>
+      </w:r>
+      <w:r>
+        <w:rPr>
+          <w:rFonts w:ascii="Times New Roman" w:hAnsi="Times New Roman" w:cs="Times New Roman" w:hint="eastAsia"/>
+          <w:sz w:val="24"/>
+          <w:szCs w:val="24"/>
+        </w:rPr>
+        <w:t>Hist hat was tilted slightly at an angle. (</w:t>
+      </w:r>
+      <w:r>
+        <w:rPr>
+          <w:rFonts w:ascii="Times New Roman" w:hAnsi="Times New Roman" w:cs="Times New Roman" w:hint="eastAsia"/>
+          <w:i/>
+          <w:iCs/>
+          <w:sz w:val="24"/>
+          <w:szCs w:val="24"/>
+        </w:rPr>
+        <w:t>transitive verb</w:t>
+      </w:r>
+      <w:r>
+        <w:rPr>
+          <w:rFonts w:ascii="Times New Roman" w:hAnsi="Times New Roman" w:cs="Times New Roman" w:hint="eastAsia"/>
+          <w:sz w:val="24"/>
+          <w:szCs w:val="24"/>
+        </w:rPr>
+        <w:t>)</w:t>
+      </w:r>
+    </w:p>
+    <w:p>
+      <w:pPr>
+        <w:rPr>
+          <w:rFonts w:ascii="Times New Roman" w:hAnsi="Times New Roman" w:cs="Times New Roman"/>
+          <w:sz w:val="24"/>
+          <w:szCs w:val="24"/>
+        </w:rPr>
+      </w:pPr>
+      <w:r>
+        <w:rPr>
+          <w:rFonts w:ascii="Times New Roman" w:hAnsi="Times New Roman" w:cs="Times New Roman" w:hint="eastAsia"/>
+          <w:b/>
+          <w:bCs/>
+          <w:sz w:val="24"/>
+          <w:szCs w:val="24"/>
+        </w:rPr>
+        <w:t>frailty</w:t>
+      </w:r>
+      <w:r>
+        <w:rPr>
+          <w:rFonts w:ascii="Times New Roman" w:hAnsi="Times New Roman" w:cs="Times New Roman" w:hint="eastAsia"/>
+          <w:sz w:val="24"/>
+          <w:szCs w:val="24"/>
+        </w:rPr>
+        <w:t xml:space="preserve"> /</w:t>
+      </w:r>
+      <w:r>
+        <w:rPr>
+          <w:rFonts w:ascii="GWIPA" w:hAnsi="GWIPA" w:cs="Times New Roman" w:hint="eastAsia"/>
+          <w:sz w:val="24"/>
+          <w:szCs w:val="24"/>
+        </w:rPr>
+        <w:t>'feIlti</w:t>
+      </w:r>
+      <w:r>
+        <w:rPr>
+          <w:rFonts w:ascii="Times New Roman" w:hAnsi="Times New Roman" w:cs="Times New Roman" w:hint="eastAsia"/>
+          <w:sz w:val="24"/>
+          <w:szCs w:val="24"/>
+        </w:rPr>
+        <w:t>/</w:t>
+      </w:r>
+      <w:r>
+        <w:rPr>
+          <w:rFonts w:ascii="Times New Roman" w:hAnsi="Times New Roman" w:cs="Times New Roman"/>
+          <w:sz w:val="24"/>
+          <w:szCs w:val="24"/>
+        </w:rPr>
+        <w:br/>
+      </w:r>
+      <w:r>
+        <w:rPr>
+          <w:rFonts w:ascii="Times New Roman" w:hAnsi="Times New Roman" w:cs="Times New Roman" w:hint="eastAsia"/>
+          <w:sz w:val="24"/>
+          <w:szCs w:val="24"/>
+        </w:rPr>
+        <w:t>[n.] weakness or poor health</w:t>
+      </w:r>
+      <w:r>
+        <w:rPr>
+          <w:rFonts w:ascii="Times New Roman" w:hAnsi="Times New Roman" w:cs="Times New Roman" w:hint="eastAsia"/>
+          <w:sz w:val="24"/>
+          <w:szCs w:val="24"/>
+        </w:rPr>
+        <w:t>.</w:t>
+      </w:r>
+      <w:r>
+        <w:rPr>
+          <w:rFonts w:ascii="Times New Roman" w:hAnsi="Times New Roman" w:cs="Times New Roman"/>
+          <w:sz w:val="24"/>
+          <w:szCs w:val="24"/>
+        </w:rPr>
+        <w:br/>
+      </w:r>
+      <w:r>
+        <w:rPr>
+          <w:rFonts w:ascii="Times New Roman" w:hAnsi="Times New Roman" w:cs="Times New Roman" w:hint="eastAsia"/>
+          <w:sz w:val="24"/>
+          <w:szCs w:val="24"/>
+        </w:rPr>
+        <w:t xml:space="preserve">Increasing frailty means that she was confined more and more to </w:t>
+      </w:r>
+      <w:r>
+        <w:rPr>
+          <w:rFonts w:ascii="Times New Roman" w:hAnsi="Times New Roman" w:cs="Times New Roman" w:hint="eastAsia"/>
+          <w:sz w:val="24"/>
+          <w:szCs w:val="24"/>
+        </w:rPr>
+        <w:t>bed.</w:t>
+      </w:r>
+    </w:p>
+    <w:p>
+      <w:pPr>
+        <w:rPr>
+          <w:rFonts w:ascii="Times New Roman" w:hAnsi="Times New Roman" w:cs="Times New Roman"/>
+          <w:sz w:val="24"/>
+          <w:szCs w:val="24"/>
+        </w:rPr>
+      </w:pPr>
+    </w:p>
+    <w:p>
+      <w:pPr>
+        <w:rPr>
+          <w:rFonts w:ascii="Times New Roman" w:hAnsi="Times New Roman" w:cs="Times New Roman" w:hint="eastAsia"/>
+          <w:sz w:val="24"/>
+          <w:szCs w:val="24"/>
+        </w:rPr>
+      </w:pPr>
+      <w:r>
+        <w:rPr>
+          <w:rFonts w:ascii="Times New Roman" w:hAnsi="Times New Roman" w:cs="Times New Roman" w:hint="eastAsia"/>
+          <w:b/>
+          <w:bCs/>
+          <w:sz w:val="24"/>
+          <w:szCs w:val="24"/>
+        </w:rPr>
+        <w:lastRenderedPageBreak/>
+        <w:t>bond</w:t>
+      </w:r>
+      <w:r>
+        <w:rPr>
+          <w:rFonts w:ascii="Times New Roman" w:hAnsi="Times New Roman" w:cs="Times New Roman"/>
+          <w:sz w:val="24"/>
+          <w:szCs w:val="24"/>
+        </w:rPr>
+        <w:br/>
+      </w:r>
+      <w:r>
+        <w:rPr>
+          <w:rFonts w:ascii="Times New Roman" w:hAnsi="Times New Roman" w:cs="Times New Roman" w:hint="eastAsia"/>
+          <w:sz w:val="24"/>
+          <w:szCs w:val="24"/>
+        </w:rPr>
+        <w:t>[n. C.]  something that forms a connection between people or groups</w:t>
+      </w:r>
+      <w:r>
+        <w:rPr>
+          <w:rFonts w:ascii="Times New Roman" w:hAnsi="Times New Roman" w:cs="Times New Roman" w:hint="eastAsia"/>
+          <w:sz w:val="24"/>
+          <w:szCs w:val="24"/>
+        </w:rPr>
+        <w:t>, such as  a feeling of friendship or shared ideas and experiences.</w:t>
+      </w:r>
+      <w:r>
+        <w:rPr>
+          <w:rFonts w:ascii="Times New Roman" w:hAnsi="Times New Roman" w:cs="Times New Roman"/>
+          <w:sz w:val="24"/>
+          <w:szCs w:val="24"/>
+        </w:rPr>
+        <w:br/>
+      </w:r>
+      <w:r>
+        <w:rPr>
+          <w:rFonts w:ascii="Times New Roman" w:hAnsi="Times New Roman" w:cs="Times New Roman" w:hint="eastAsia"/>
+          <w:sz w:val="24"/>
+          <w:szCs w:val="24"/>
+        </w:rPr>
+        <w:t>The agreement strengthened the bonds between two countries.</w:t>
+      </w:r>
+    </w:p>
+    <w:p>
+      <w:pPr>
+        <w:rPr>
+          <w:rFonts w:ascii="Times New Roman" w:hAnsi="Times New Roman" w:cs="Times New Roman" w:hint="eastAsia"/>
+          <w:sz w:val="24"/>
+          <w:szCs w:val="24"/>
+        </w:rPr>
+      </w:pPr>
     </w:p>
     <w:sectPr>
       <w:pgSz w:w="11906" w:h="16838"/>

</xml_diff>